<commit_message>
Added Github link to syllabus
</commit_message>
<xml_diff>
--- a/Syllabus, etc./Legal Decision Technology - Spring 2018.docx
+++ b/Syllabus, etc./Legal Decision Technology - Spring 2018.docx
@@ -762,18 +762,25 @@
     </w:p>
     <w:p>
       <w:r>
-        <w:t xml:space="preserve">Example projects and other course materials will be put in a </w:t>
-      </w:r>
-      <w:proofErr w:type="spellStart"/>
-      <w:r>
-        <w:t>Github</w:t>
-      </w:r>
-      <w:proofErr w:type="spellEnd"/>
-      <w:r>
-        <w:t xml:space="preserve"> repository: </w:t>
-      </w:r>
-      <w:bookmarkStart w:id="0" w:name="_GoBack"/>
-      <w:bookmarkEnd w:id="0"/>
+        <w:t>Example projects and other co</w:t>
+      </w:r>
+      <w:r>
+        <w:t xml:space="preserve">urse materials will be put in this </w:t>
+      </w:r>
+      <w:r>
+        <w:t xml:space="preserve">Github repository: </w:t>
+      </w:r>
+      <w:hyperlink r:id="rId11" w:history="1">
+        <w:r>
+          <w:rPr>
+            <w:rStyle w:val="Hyperlink"/>
+          </w:rPr>
+          <w:t>https://github.com/mpoulshock/Drexel-Legal-Decision-Technology-Spring-2018</w:t>
+        </w:r>
+      </w:hyperlink>
+      <w:r>
+        <w:t>.</w:t>
+      </w:r>
     </w:p>
     <w:p>
       <w:pPr>
@@ -836,6 +843,7 @@
           <w:szCs w:val="22"/>
           <w:bdr w:val="none" w:sz="0" w:space="0" w:color="auto"/>
         </w:rPr>
+        <w:lastRenderedPageBreak/>
         <w:t>Class participation</w:t>
       </w:r>
       <w:r>
@@ -934,7 +942,6 @@
           <w:szCs w:val="22"/>
           <w:bdr w:val="none" w:sz="0" w:space="0" w:color="auto"/>
         </w:rPr>
-        <w:lastRenderedPageBreak/>
         <w:t>Homework</w:t>
       </w:r>
       <w:r>
@@ -1003,9 +1010,8 @@
           <w:szCs w:val="22"/>
           <w:bdr w:val="none" w:sz="0" w:space="0" w:color="auto"/>
         </w:rPr>
-        <w:t xml:space="preserve"> (20%) – </w:t>
-      </w:r>
-      <w:proofErr w:type="gramStart"/>
+        <w:t xml:space="preserve"> (20%) – 5-</w:t>
+      </w:r>
       <w:r>
         <w:rPr>
           <w:rFonts w:ascii="Gill Sans MT" w:eastAsiaTheme="minorEastAsia" w:hAnsi="Gill Sans MT" w:cstheme="minorBidi"/>
@@ -1014,9 +1020,8 @@
           <w:szCs w:val="22"/>
           <w:bdr w:val="none" w:sz="0" w:space="0" w:color="auto"/>
         </w:rPr>
-        <w:t>5-7 page</w:t>
-      </w:r>
-      <w:proofErr w:type="gramEnd"/>
+        <w:t>7</w:t>
+      </w:r>
       <w:r>
         <w:rPr>
           <w:rFonts w:ascii="Gill Sans MT" w:eastAsiaTheme="minorEastAsia" w:hAnsi="Gill Sans MT" w:cstheme="minorBidi"/>
@@ -1025,7 +1030,29 @@
           <w:szCs w:val="22"/>
           <w:bdr w:val="none" w:sz="0" w:space="0" w:color="auto"/>
         </w:rPr>
-        <w:t xml:space="preserve"> paper on the legal, social, economic, or ethical implications of legal decision technologies</w:t>
+        <w:t xml:space="preserve"> page </w:t>
+      </w:r>
+      <w:r>
+        <w:rPr>
+          <w:rFonts w:ascii="Gill Sans MT" w:eastAsiaTheme="minorEastAsia" w:hAnsi="Gill Sans MT" w:cstheme="minorBidi"/>
+          <w:color w:val="auto"/>
+          <w:sz w:val="22"/>
+          <w:szCs w:val="22"/>
+          <w:bdr w:val="none" w:sz="0" w:space="0" w:color="auto"/>
+        </w:rPr>
+        <w:t xml:space="preserve">(double-spaced) </w:t>
+      </w:r>
+      <w:bookmarkStart w:id="0" w:name="_GoBack"/>
+      <w:bookmarkEnd w:id="0"/>
+      <w:r>
+        <w:rPr>
+          <w:rFonts w:ascii="Gill Sans MT" w:eastAsiaTheme="minorEastAsia" w:hAnsi="Gill Sans MT" w:cstheme="minorBidi"/>
+          <w:color w:val="auto"/>
+          <w:sz w:val="22"/>
+          <w:szCs w:val="22"/>
+          <w:bdr w:val="none" w:sz="0" w:space="0" w:color="auto"/>
+        </w:rPr>
+        <w:t>paper on the legal, social, economic, or ethical implications of legal decision technologies</w:t>
       </w:r>
       <w:r>
         <w:rPr>
@@ -1139,7 +1166,7 @@
       <w:r>
         <w:t xml:space="preserve">Additional information on the grading policy for your program can be found in the most recent applicable </w:t>
       </w:r>
-      <w:hyperlink r:id="rId11" w:history="1">
+      <w:hyperlink r:id="rId12" w:history="1">
         <w:r>
           <w:rPr>
             <w:rStyle w:val="Hyperlink"/>
@@ -1757,23 +1784,7 @@
           <w:rStyle w:val="PlaceholderText"/>
           <w:color w:val="auto"/>
         </w:rPr>
-        <w:t xml:space="preserve">Regular and prompt attendance is required in all courses.  In accordance with ABA standards, a student may not be </w:t>
-      </w:r>
-      <w:proofErr w:type="gramStart"/>
-      <w:r>
-        <w:rPr>
-          <w:rStyle w:val="PlaceholderText"/>
-          <w:color w:val="auto"/>
-        </w:rPr>
-        <w:t>absent</w:t>
-      </w:r>
-      <w:proofErr w:type="gramEnd"/>
-      <w:r>
-        <w:rPr>
-          <w:rStyle w:val="PlaceholderText"/>
-          <w:color w:val="auto"/>
-        </w:rPr>
-        <w:t xml:space="preserve"> for more than 20% of the regularly scheduled class sessions in any course.  Any student who fails to comply with the law school attendance policies in a given course may be withdrawn from the course with no credit awarded.  </w:t>
+        <w:t xml:space="preserve">Regular and prompt attendance is required in all courses.  In accordance with ABA standards, a student may not be absent for more than 20% of the regularly scheduled class sessions in any course.  Any student who fails to comply with the law school attendance policies in a given course may be withdrawn from the course with no credit awarded.  </w:t>
       </w:r>
     </w:p>
     <w:p>
@@ -2449,27 +2460,9 @@
                 <w:sz w:val="22"/>
                 <w:szCs w:val="22"/>
               </w:rPr>
-              <w:t xml:space="preserve">Marc </w:t>
-            </w:r>
-            <w:proofErr w:type="spellStart"/>
-            <w:r>
-              <w:rPr>
-                <w:rFonts w:ascii="Gill Sans MT" w:hAnsi="Gill Sans MT"/>
-                <w:sz w:val="22"/>
-                <w:szCs w:val="22"/>
-              </w:rPr>
-              <w:t>Andreeseen</w:t>
-            </w:r>
-            <w:proofErr w:type="spellEnd"/>
-            <w:r>
-              <w:rPr>
-                <w:rFonts w:ascii="Gill Sans MT" w:hAnsi="Gill Sans MT"/>
-                <w:sz w:val="22"/>
-                <w:szCs w:val="22"/>
-              </w:rPr>
-              <w:t xml:space="preserve">, </w:t>
-            </w:r>
-            <w:hyperlink r:id="rId12" w:history="1">
+              <w:t xml:space="preserve">Marc Andreeseen, </w:t>
+            </w:r>
+            <w:hyperlink r:id="rId13" w:history="1">
               <w:r>
                 <w:rPr>
                   <w:rStyle w:val="Hyperlink"/>
@@ -2504,7 +2497,7 @@
               </w:rPr>
               <w:t xml:space="preserve">Richard Susskind, </w:t>
             </w:r>
-            <w:hyperlink r:id="rId13" w:history="1">
+            <w:hyperlink r:id="rId14" w:history="1">
               <w:r>
                 <w:rPr>
                   <w:rStyle w:val="Hyperlink1"/>
@@ -2539,7 +2532,7 @@
               </w:rPr>
               <w:t xml:space="preserve">Oracle Corp., </w:t>
             </w:r>
-            <w:hyperlink r:id="rId14" w:history="1">
+            <w:hyperlink r:id="rId15" w:history="1">
               <w:r>
                 <w:rPr>
                   <w:rStyle w:val="Hyperlink1"/>
@@ -2727,7 +2720,7 @@
               </w:rPr>
               <w:t xml:space="preserve">Peter Schuck, </w:t>
             </w:r>
-            <w:hyperlink r:id="rId15" w:history="1">
+            <w:hyperlink r:id="rId16" w:history="1">
               <w:r>
                 <w:rPr>
                   <w:rStyle w:val="Hyperlink1"/>
@@ -2927,27 +2920,9 @@
                 <w:sz w:val="22"/>
                 <w:szCs w:val="22"/>
               </w:rPr>
-              <w:t xml:space="preserve">Andrew </w:t>
-            </w:r>
-            <w:proofErr w:type="spellStart"/>
-            <w:r>
-              <w:rPr>
-                <w:rFonts w:ascii="Gill Sans MT" w:hAnsi="Gill Sans MT"/>
-                <w:sz w:val="22"/>
-                <w:szCs w:val="22"/>
-              </w:rPr>
-              <w:t>Stumpff</w:t>
-            </w:r>
-            <w:proofErr w:type="spellEnd"/>
-            <w:r>
-              <w:rPr>
-                <w:rFonts w:ascii="Gill Sans MT" w:hAnsi="Gill Sans MT"/>
-                <w:sz w:val="22"/>
-                <w:szCs w:val="22"/>
-              </w:rPr>
-              <w:t xml:space="preserve"> Morrison, </w:t>
-            </w:r>
-            <w:hyperlink r:id="rId16" w:history="1">
+              <w:t xml:space="preserve">Andrew Stumpff Morrison, </w:t>
+            </w:r>
+            <w:hyperlink r:id="rId17" w:history="1">
               <w:r>
                 <w:rPr>
                   <w:rStyle w:val="Hyperlink1"/>
@@ -3127,7 +3102,7 @@
               </w:rPr>
               <w:t xml:space="preserve">United Kingdom, </w:t>
             </w:r>
-            <w:hyperlink r:id="rId17" w:history="1">
+            <w:hyperlink r:id="rId18" w:history="1">
               <w:r>
                 <w:rPr>
                   <w:rStyle w:val="Hyperlink1"/>
@@ -3144,27 +3119,9 @@
                 <w:sz w:val="22"/>
                 <w:szCs w:val="22"/>
               </w:rPr>
-              <w:t xml:space="preserve"> (2012); Joanne Irene </w:t>
-            </w:r>
-            <w:proofErr w:type="spellStart"/>
-            <w:r>
-              <w:rPr>
-                <w:rFonts w:ascii="Gill Sans MT" w:hAnsi="Gill Sans MT"/>
-                <w:sz w:val="22"/>
-                <w:szCs w:val="22"/>
-              </w:rPr>
-              <w:t>Gabrynowicz</w:t>
-            </w:r>
-            <w:proofErr w:type="spellEnd"/>
-            <w:r>
-              <w:rPr>
-                <w:rFonts w:ascii="Gill Sans MT" w:hAnsi="Gill Sans MT"/>
-                <w:sz w:val="22"/>
-                <w:szCs w:val="22"/>
-              </w:rPr>
-              <w:t xml:space="preserve">, </w:t>
-            </w:r>
-            <w:hyperlink r:id="rId18" w:history="1">
+              <w:t xml:space="preserve"> (2012); Joanne Irene Gabrynowicz, </w:t>
+            </w:r>
+            <w:hyperlink r:id="rId19" w:history="1">
               <w:r>
                 <w:rPr>
                   <w:rStyle w:val="Hyperlink1"/>
@@ -3380,7 +3337,7 @@
               </w:rPr>
               <w:t xml:space="preserve">Webster v. LegalZoom, </w:t>
             </w:r>
-            <w:hyperlink r:id="rId19" w:history="1">
+            <w:hyperlink r:id="rId20" w:history="1">
               <w:r>
                 <w:rPr>
                   <w:rStyle w:val="Hyperlink2"/>
@@ -3399,7 +3356,7 @@
               </w:rPr>
               <w:t xml:space="preserve"> (2010); </w:t>
             </w:r>
-            <w:hyperlink r:id="rId20" w:history="1">
+            <w:hyperlink r:id="rId21" w:history="1">
               <w:r>
                 <w:rPr>
                   <w:rStyle w:val="Hyperlink1"/>
@@ -3418,7 +3375,7 @@
               </w:rPr>
               <w:t xml:space="preserve">; </w:t>
             </w:r>
-            <w:hyperlink r:id="rId21" w:history="1">
+            <w:hyperlink r:id="rId22" w:history="1">
               <w:r>
                 <w:rPr>
                   <w:rStyle w:val="Hyperlink"/>
@@ -3591,7 +3548,7 @@
               </w:rPr>
               <w:t xml:space="preserve">Jacoby &amp; Meyers v. Supreme Court of New Jersey, </w:t>
             </w:r>
-            <w:hyperlink r:id="rId22" w:history="1">
+            <w:hyperlink r:id="rId23" w:history="1">
               <w:r>
                 <w:rPr>
                   <w:rStyle w:val="Hyperlink2"/>
@@ -4016,7 +3973,7 @@
               </w:rPr>
               <w:t xml:space="preserve">Danielle Keats Citron, </w:t>
             </w:r>
-            <w:hyperlink r:id="rId23" w:history="1">
+            <w:hyperlink r:id="rId24" w:history="1">
               <w:r>
                 <w:rPr>
                   <w:rStyle w:val="Hyperlink1"/>
@@ -4233,43 +4190,7 @@
                 <w:sz w:val="22"/>
                 <w:szCs w:val="22"/>
               </w:rPr>
-              <w:t xml:space="preserve">Chrissy Burns, Online Legal Services: A Revolution that </w:t>
-            </w:r>
-            <w:proofErr w:type="gramStart"/>
-            <w:r>
-              <w:rPr>
-                <w:rFonts w:ascii="Gill Sans MT" w:hAnsi="Gill Sans MT"/>
-                <w:sz w:val="22"/>
-                <w:szCs w:val="22"/>
-              </w:rPr>
-              <w:t>Failed?,</w:t>
-            </w:r>
-            <w:proofErr w:type="gramEnd"/>
-            <w:r>
-              <w:rPr>
-                <w:rFonts w:ascii="Gill Sans MT" w:hAnsi="Gill Sans MT"/>
-                <w:sz w:val="22"/>
-                <w:szCs w:val="22"/>
-              </w:rPr>
-              <w:t xml:space="preserve"> </w:t>
-            </w:r>
-            <w:proofErr w:type="spellStart"/>
-            <w:r>
-              <w:rPr>
-                <w:rFonts w:ascii="Gill Sans MT" w:hAnsi="Gill Sans MT"/>
-                <w:sz w:val="22"/>
-                <w:szCs w:val="22"/>
-              </w:rPr>
-              <w:t>ch.</w:t>
-            </w:r>
-            <w:proofErr w:type="spellEnd"/>
-            <w:r>
-              <w:rPr>
-                <w:rFonts w:ascii="Gill Sans MT" w:hAnsi="Gill Sans MT"/>
-                <w:sz w:val="22"/>
-                <w:szCs w:val="22"/>
-              </w:rPr>
-              <w:t xml:space="preserve"> 6 &amp; 13 (2007)</w:t>
+              <w:t>Chrissy Burns, Online Legal Services: A Revolution that Failed?, ch. 6 &amp; 13 (2007)</w:t>
             </w:r>
           </w:p>
         </w:tc>
@@ -4431,27 +4352,9 @@
                 <w:sz w:val="22"/>
                 <w:szCs w:val="22"/>
               </w:rPr>
-              <w:t xml:space="preserve">Bench-Capon &amp; </w:t>
-            </w:r>
-            <w:proofErr w:type="spellStart"/>
-            <w:r>
-              <w:rPr>
-                <w:rFonts w:ascii="Gill Sans MT" w:hAnsi="Gill Sans MT"/>
-                <w:sz w:val="22"/>
-                <w:szCs w:val="22"/>
-              </w:rPr>
-              <w:t>Coenen</w:t>
-            </w:r>
-            <w:proofErr w:type="spellEnd"/>
-            <w:r>
-              <w:rPr>
-                <w:rFonts w:ascii="Gill Sans MT" w:hAnsi="Gill Sans MT"/>
-                <w:sz w:val="22"/>
-                <w:szCs w:val="22"/>
-              </w:rPr>
-              <w:t xml:space="preserve">, </w:t>
-            </w:r>
-            <w:hyperlink r:id="rId24" w:history="1">
+              <w:t xml:space="preserve">Bench-Capon &amp; Coenen, </w:t>
+            </w:r>
+            <w:hyperlink r:id="rId25" w:history="1">
               <w:r>
                 <w:rPr>
                   <w:rStyle w:val="Hyperlink1"/>
@@ -4632,7 +4535,7 @@
               </w:rPr>
               <w:t xml:space="preserve">Jasmine Lee, </w:t>
             </w:r>
-            <w:hyperlink r:id="rId25" w:history="1">
+            <w:hyperlink r:id="rId26" w:history="1">
               <w:r>
                 <w:rPr>
                   <w:rStyle w:val="Hyperlink1"/>
@@ -4659,7 +4562,7 @@
               </w:rPr>
               <w:t xml:space="preserve">); Jasmine Lee, </w:t>
             </w:r>
-            <w:hyperlink r:id="rId26" w:history="1">
+            <w:hyperlink r:id="rId27" w:history="1">
               <w:r>
                 <w:rPr>
                   <w:rStyle w:val="Hyperlink3"/>
@@ -4837,7 +4740,7 @@
               </w:rPr>
               <w:t xml:space="preserve">Lisa Shay, et al, </w:t>
             </w:r>
-            <w:hyperlink r:id="rId27" w:history="1">
+            <w:hyperlink r:id="rId28" w:history="1">
               <w:r>
                 <w:rPr>
                   <w:rStyle w:val="Hyperlink3"/>
@@ -5143,7 +5046,7 @@
       <w:r>
         <w:t xml:space="preserve">Please refer to your program’s </w:t>
       </w:r>
-      <w:hyperlink r:id="rId28" w:history="1">
+      <w:hyperlink r:id="rId29" w:history="1">
         <w:r>
           <w:rPr>
             <w:rStyle w:val="Hyperlink"/>
@@ -5179,15 +5082,7 @@
         <w:t>e</w:t>
       </w:r>
       <w:r>
-        <w:t xml:space="preserve"> course, including the general public (so you may not copy any part of the course to social networking sites or to </w:t>
-      </w:r>
-      <w:proofErr w:type="spellStart"/>
-      <w:r>
-        <w:t>Youtube</w:t>
-      </w:r>
-      <w:proofErr w:type="spellEnd"/>
-      <w:r>
-        <w:t>, for example). </w:t>
+        <w:t xml:space="preserve"> course, including the general public (so you may not copy any part of the course to social networking sites or to Youtube, for example). </w:t>
       </w:r>
     </w:p>
     <w:p>
@@ -5216,7 +5111,7 @@
       <w:r>
         <w:t xml:space="preserve">visit the University webpage on copyright at </w:t>
       </w:r>
-      <w:hyperlink r:id="rId29" w:history="1">
+      <w:hyperlink r:id="rId30" w:history="1">
         <w:r>
           <w:rPr>
             <w:rStyle w:val="Hyperlink"/>
@@ -5290,7 +5185,7 @@
       <w:r>
         <w:t xml:space="preserve"> </w:t>
       </w:r>
-      <w:hyperlink r:id="rId30" w:history="1">
+      <w:hyperlink r:id="rId31" w:history="1">
         <w:r>
           <w:rPr>
             <w:rStyle w:val="Hyperlink"/>
@@ -5352,7 +5247,7 @@
       </w:r>
     </w:p>
     <w:sectPr>
-      <w:footerReference w:type="default" r:id="rId31"/>
+      <w:footerReference w:type="default" r:id="rId32"/>
       <w:pgSz w:w="12240" w:h="15840"/>
       <w:pgMar w:top="1440" w:right="1440" w:bottom="1440" w:left="1440" w:header="720" w:footer="720" w:gutter="0"/>
       <w:cols w:space="720"/>
@@ -5421,7 +5316,7 @@
           <w:rPr>
             <w:noProof/>
           </w:rPr>
-          <w:t>2</w:t>
+          <w:t>3</w:t>
         </w:r>
         <w:r>
           <w:rPr>
@@ -9536,8 +9431,8 @@
     <w:compatSetting w:name="differentiateMultirowTableHeaders" w:uri="http://schemas.microsoft.com/office/word" w:val="1"/>
   </w:compat>
   <w:rsids>
-    <w:rsidRoot w:val="00C15A95"/>
-    <w:rsid w:val="00C15A95"/>
+    <w:rsidRoot w:val="006060FC"/>
+    <w:rsid w:val="006060FC"/>
   </w:rsids>
   <m:mathPr>
     <m:mathFont m:val="Cambria Math"/>
@@ -10396,7 +10291,7 @@
 </file>
 
 <file path=customXml/itemProps1.xml><?xml version="1.0" encoding="utf-8"?>
-<ds:datastoreItem xmlns:ds="http://schemas.openxmlformats.org/officeDocument/2006/customXml" ds:itemID="{FCDFCD48-CAC9-9D45-B21D-43B638E1C38E}">
+<ds:datastoreItem xmlns:ds="http://schemas.openxmlformats.org/officeDocument/2006/customXml" ds:itemID="{1DF01F9F-127E-024F-94A8-E8DCEDB2D9D1}">
   <ds:schemaRefs>
     <ds:schemaRef ds:uri="http://schemas.openxmlformats.org/officeDocument/2006/bibliography"/>
   </ds:schemaRefs>

</xml_diff>